<commit_message>
lot of work oops
</commit_message>
<xml_diff>
--- a/Sem4/Senior Project/Final Architectural Plan.docx
+++ b/Sem4/Senior Project/Final Architectural Plan.docx
@@ -76,14 +76,7 @@
           <w:rFonts w:ascii="Times New Roman" w:hAnsi="Times New Roman"/>
           <w:sz w:val="20"/>
         </w:rPr>
-        <w:t xml:space="preserve">Prepared for </w:t>
-      </w:r>
-      <w:r>
-        <w:rPr>
-          <w:rFonts w:ascii="Times New Roman" w:hAnsi="Times New Roman"/>
-          <w:sz w:val="20"/>
-        </w:rPr>
-        <w:t>Michael Landreth</w:t>
+        <w:t>Prepared for Michael Landreth</w:t>
       </w:r>
       <w:r>
         <w:rPr>
@@ -110,15 +103,6 @@
           <w:sz w:val="20"/>
           <w:szCs w:val="22"/>
         </w:rPr>
-        <w:fldChar w:fldCharType="separate"/>
-      </w:r>
-      <w:r>
-        <w:rPr>
-          <w:rFonts w:ascii="Times New Roman" w:eastAsiaTheme="minorHAnsi" w:hAnsi="Times New Roman"/>
-          <w:kern w:val="0"/>
-          <w:sz w:val="20"/>
-          <w:szCs w:val="22"/>
-        </w:rPr>
         <w:fldChar w:fldCharType="end"/>
       </w:r>
     </w:p>
@@ -136,35 +120,7 @@
           <w:rFonts w:ascii="Times New Roman" w:hAnsi="Times New Roman"/>
           <w:sz w:val="20"/>
         </w:rPr>
-        <w:fldChar w:fldCharType="begin"/>
-      </w:r>
-      <w:r>
-        <w:rPr>
-          <w:rFonts w:ascii="Times New Roman" w:hAnsi="Times New Roman"/>
-          <w:sz w:val="20"/>
-        </w:rPr>
-        <w:instrText xml:space="preserve"> DOCPROPERTY  Subject  \* MERGEFORMAT </w:instrText>
-      </w:r>
-      <w:r>
-        <w:rPr>
-          <w:rFonts w:ascii="Times New Roman" w:hAnsi="Times New Roman"/>
-          <w:sz w:val="20"/>
-        </w:rPr>
-        <w:fldChar w:fldCharType="separate"/>
-      </w:r>
-      <w:r>
-        <w:rPr>
-          <w:rFonts w:ascii="Times New Roman" w:hAnsi="Times New Roman"/>
-          <w:sz w:val="20"/>
-        </w:rPr>
-        <w:t>[Project Name]</w:t>
-      </w:r>
-      <w:r>
-        <w:rPr>
-          <w:rFonts w:ascii="Times New Roman" w:hAnsi="Times New Roman"/>
-          <w:sz w:val="20"/>
-        </w:rPr>
-        <w:fldChar w:fldCharType="end"/>
+        <w:t>Project Mentality</w:t>
       </w:r>
     </w:p>
     <w:p>
@@ -181,40 +137,7 @@
           <w:rFonts w:ascii="Times New Roman" w:hAnsi="Times New Roman"/>
           <w:sz w:val="20"/>
         </w:rPr>
-        <w:t xml:space="preserve">Prepared by </w:t>
-      </w:r>
-      <w:r>
-        <w:rPr>
-          <w:rFonts w:ascii="Times New Roman" w:hAnsi="Times New Roman"/>
-          <w:sz w:val="20"/>
-        </w:rPr>
-        <w:t>Carson Perry</w:t>
-      </w:r>
-    </w:p>
-    <w:p>
-      <w:pPr>
-        <w:pStyle w:val="EstiloCuerpoAntes0pto"/>
-        <w:spacing w:before="120"/>
-        <w:rPr>
-          <w:rFonts w:ascii="Times New Roman" w:hAnsi="Times New Roman"/>
-          <w:sz w:val="20"/>
-        </w:rPr>
-      </w:pPr>
-      <w:r>
-        <w:rPr>
-          <w:rFonts w:ascii="Times New Roman" w:hAnsi="Times New Roman"/>
-          <w:sz w:val="20"/>
-        </w:rPr>
-        <w:t xml:space="preserve">Contributors [Document contributors] </w:t>
-      </w:r>
-      <w:r>
-        <w:rPr>
-          <w:rFonts w:ascii="Times New Roman" w:eastAsiaTheme="minorHAnsi" w:hAnsi="Times New Roman"/>
-          <w:kern w:val="0"/>
-          <w:sz w:val="20"/>
-          <w:szCs w:val="22"/>
-        </w:rPr>
-        <w:t>(if applicable)</w:t>
+        <w:t>Prepared by Carson Perry</w:t>
       </w:r>
       <w:r>
         <w:rPr>
@@ -301,20 +224,8 @@
           <w:szCs w:val="20"/>
           <w:lang w:eastAsia="zh-TW"/>
         </w:rPr>
-        <w:t xml:space="preserve">Write an overview of this specific development project, a synopsis of the situation that led to the need (if applicable), and a short description of the issues that the development project is going to solve, as well as a general description of the proposed solution and the rationale for the solution. </w:t>
+        <w:t xml:space="preserve">This development project is the result of the lack of mental illness awareness within kids and the harm that it may cause in interpersonal relationships with those that suffer from mental illnesses. </w:t>
       </w:r>
-    </w:p>
-    <w:p>
-      <w:pPr>
-        <w:pStyle w:val="ListParagraph"/>
-        <w:spacing w:before="120" w:after="0" w:line="240" w:lineRule="auto"/>
-        <w:ind w:left="360"/>
-        <w:rPr>
-          <w:rFonts w:ascii="Times New Roman" w:hAnsi="Times New Roman" w:cs="Times New Roman"/>
-          <w:sz w:val="20"/>
-          <w:szCs w:val="20"/>
-        </w:rPr>
-      </w:pPr>
       <w:r>
         <w:rPr>
           <w:rFonts w:ascii="Times New Roman" w:eastAsia="PMingLiU" w:hAnsi="Times New Roman" w:cs="Times New Roman"/>
@@ -322,7 +233,61 @@
           <w:szCs w:val="20"/>
           <w:lang w:eastAsia="zh-TW"/>
         </w:rPr>
-        <w:t xml:space="preserve">This development projects is the result of the lack of mental illness awareness within kids and the harm that it may cause in interpersonal relationships with those that suffer from mental illnesses. </w:t>
+        <w:t xml:space="preserve">This project will help alleviate those issues by providing a game to help people understand the </w:t>
+      </w:r>
+      <w:r>
+        <w:rPr>
+          <w:rFonts w:ascii="Times New Roman" w:eastAsia="PMingLiU" w:hAnsi="Times New Roman" w:cs="Times New Roman"/>
+          <w:sz w:val="20"/>
+          <w:szCs w:val="20"/>
+          <w:lang w:eastAsia="zh-TW"/>
+        </w:rPr>
+        <w:t xml:space="preserve">perspectives of those with the included mental illnesses. </w:t>
+      </w:r>
+      <w:r>
+        <w:rPr>
+          <w:rFonts w:ascii="Times New Roman" w:eastAsia="PMingLiU" w:hAnsi="Times New Roman" w:cs="Times New Roman"/>
+          <w:sz w:val="20"/>
+          <w:szCs w:val="20"/>
+          <w:lang w:eastAsia="zh-TW"/>
+        </w:rPr>
+        <w:t>This game will be comprised of multiple levels that depict a different mental illness. The player will go through these levels as a character with that mental illness. I believe that video games are the perfect medium for relaying perspective. Someone can talk about their experiences, but it’s still difficult to see their perspective and be in their shoes, especially when their brain works in a fundamentally different way. However</w:t>
+      </w:r>
+      <w:r>
+        <w:rPr>
+          <w:rFonts w:ascii="Times New Roman" w:eastAsia="PMingLiU" w:hAnsi="Times New Roman" w:cs="Times New Roman"/>
+          <w:sz w:val="20"/>
+          <w:szCs w:val="20"/>
+          <w:lang w:eastAsia="zh-TW"/>
+        </w:rPr>
+        <w:t>,</w:t>
+      </w:r>
+      <w:r>
+        <w:rPr>
+          <w:rFonts w:ascii="Times New Roman" w:eastAsia="PMingLiU" w:hAnsi="Times New Roman" w:cs="Times New Roman"/>
+          <w:sz w:val="20"/>
+          <w:szCs w:val="20"/>
+          <w:lang w:eastAsia="zh-TW"/>
+        </w:rPr>
+        <w:t xml:space="preserve"> with a video game, the player is able to act as someone with that </w:t>
+      </w:r>
+      <w:r>
+        <w:rPr>
+          <w:rFonts w:ascii="Times New Roman" w:eastAsia="PMingLiU" w:hAnsi="Times New Roman" w:cs="Times New Roman"/>
+          <w:sz w:val="20"/>
+          <w:szCs w:val="20"/>
+          <w:lang w:eastAsia="zh-TW"/>
+        </w:rPr>
+        <w:t>illness and</w:t>
+      </w:r>
+      <w:r>
+        <w:rPr>
+          <w:rFonts w:ascii="Times New Roman" w:eastAsia="PMingLiU" w:hAnsi="Times New Roman" w:cs="Times New Roman"/>
+          <w:sz w:val="20"/>
+          <w:szCs w:val="20"/>
+          <w:lang w:eastAsia="zh-TW"/>
+        </w:rPr>
+        <w:t xml:space="preserve"> see things that translate well into the symptoms of those mental illnesses. This is a much easier way to change perspective.</w:t>
       </w:r>
     </w:p>
     <w:p>
@@ -414,7 +379,242 @@
           <w:szCs w:val="20"/>
           <w:lang w:eastAsia="zh-TW"/>
         </w:rPr>
-        <w:t>Provide the high-level design of the proposed solution or business case with supporting narrative text. This design should include mock-up screen shots for the proposed user interface, pseudocode or flowcharts that show the logic for the program, as well as the anticipated process flow. The purpose of the solution/business case design is to allow the stakeholder to approve the concepts before committing resources to the technical design.</w:t>
+        <w:t>The User will select a level in the main menu, then be loaded into the level. Not all levels will have a UI. In fact, the OCD level is the only level with planned UI outside of text appearing at the bottom of the screen for dialogue. Minimal UI is to help with immersion, however with the OCD design, the UI serves the purpose of placing a sense of importance of the objectives of a typical morning, though there’s no real reason to do the tasks in that order, and it’s purely in the players head that they need to do those tasks in that order, just as someone with OCD thinks. The UI for that level serves the purpose of furthering perspective in the players head.</w:t>
+      </w:r>
+    </w:p>
+    <w:p>
+      <w:pPr>
+        <w:pStyle w:val="ListParagraph"/>
+        <w:spacing w:before="120" w:after="0" w:line="240" w:lineRule="auto"/>
+        <w:ind w:left="360"/>
+        <w:rPr>
+          <w:rFonts w:ascii="Times New Roman" w:eastAsia="PMingLiU" w:hAnsi="Times New Roman" w:cs="Times New Roman"/>
+          <w:sz w:val="20"/>
+          <w:szCs w:val="20"/>
+          <w:lang w:eastAsia="zh-TW"/>
+        </w:rPr>
+      </w:pPr>
+      <w:r>
+        <w:rPr>
+          <w:rFonts w:ascii="Times New Roman" w:eastAsia="PMingLiU" w:hAnsi="Times New Roman" w:cs="Times New Roman"/>
+          <w:sz w:val="20"/>
+          <w:szCs w:val="20"/>
+          <w:lang w:eastAsia="zh-TW"/>
+        </w:rPr>
+        <w:t>UI Screenshots</w:t>
+      </w:r>
+    </w:p>
+    <w:p>
+      <w:pPr>
+        <w:pStyle w:val="ListParagraph"/>
+        <w:numPr>
+          <w:ilvl w:val="1"/>
+          <w:numId w:val="2"/>
+        </w:numPr>
+        <w:spacing w:before="120" w:after="0" w:line="240" w:lineRule="auto"/>
+        <w:rPr>
+          <w:rFonts w:ascii="Times New Roman" w:eastAsia="PMingLiU" w:hAnsi="Times New Roman" w:cs="Times New Roman"/>
+          <w:sz w:val="20"/>
+          <w:szCs w:val="20"/>
+          <w:lang w:eastAsia="zh-TW"/>
+        </w:rPr>
+      </w:pPr>
+      <w:r>
+        <w:rPr>
+          <w:rFonts w:ascii="Times New Roman" w:eastAsia="PMingLiU" w:hAnsi="Times New Roman" w:cs="Times New Roman"/>
+          <w:sz w:val="20"/>
+          <w:szCs w:val="20"/>
+          <w:lang w:eastAsia="zh-TW"/>
+        </w:rPr>
+        <w:t>Main Menu:</w:t>
+      </w:r>
+      <w:r>
+        <w:rPr>
+          <w:rFonts w:ascii="Times New Roman" w:eastAsia="PMingLiU" w:hAnsi="Times New Roman" w:cs="Times New Roman"/>
+          <w:noProof/>
+          <w:lang w:eastAsia="zh-TW"/>
+        </w:rPr>
+        <w:drawing>
+          <wp:inline distT="0" distB="0" distL="0" distR="0" wp14:anchorId="32880A9F" wp14:editId="00D6F93F">
+            <wp:extent cx="5943600" cy="3306445"/>
+            <wp:effectExtent l="0" t="0" r="0" b="8255"/>
+            <wp:docPr id="1" name="Picture 1"/>
+            <wp:cNvGraphicFramePr>
+              <a:graphicFrameLocks xmlns:a="http://schemas.openxmlformats.org/drawingml/2006/main" noChangeAspect="1"/>
+            </wp:cNvGraphicFramePr>
+            <a:graphic xmlns:a="http://schemas.openxmlformats.org/drawingml/2006/main">
+              <a:graphicData uri="http://schemas.openxmlformats.org/drawingml/2006/picture">
+                <pic:pic xmlns:pic="http://schemas.openxmlformats.org/drawingml/2006/picture">
+                  <pic:nvPicPr>
+                    <pic:cNvPr id="1" name=""/>
+                    <pic:cNvPicPr/>
+                  </pic:nvPicPr>
+                  <pic:blipFill>
+                    <a:blip r:embed="rId5"/>
+                    <a:stretch>
+                      <a:fillRect/>
+                    </a:stretch>
+                  </pic:blipFill>
+                  <pic:spPr>
+                    <a:xfrm>
+                      <a:off x="0" y="0"/>
+                      <a:ext cx="5943600" cy="3306445"/>
+                    </a:xfrm>
+                    <a:prstGeom prst="rect">
+                      <a:avLst/>
+                    </a:prstGeom>
+                  </pic:spPr>
+                </pic:pic>
+              </a:graphicData>
+            </a:graphic>
+          </wp:inline>
+        </w:drawing>
+      </w:r>
+    </w:p>
+    <w:p>
+      <w:pPr>
+        <w:pStyle w:val="ListParagraph"/>
+        <w:numPr>
+          <w:ilvl w:val="1"/>
+          <w:numId w:val="2"/>
+        </w:numPr>
+        <w:spacing w:before="120" w:after="0" w:line="240" w:lineRule="auto"/>
+        <w:rPr>
+          <w:rFonts w:ascii="Times New Roman" w:eastAsia="PMingLiU" w:hAnsi="Times New Roman" w:cs="Times New Roman"/>
+          <w:sz w:val="20"/>
+          <w:szCs w:val="20"/>
+          <w:lang w:eastAsia="zh-TW"/>
+        </w:rPr>
+      </w:pPr>
+      <w:r>
+        <w:rPr>
+          <w:rFonts w:ascii="Times New Roman" w:eastAsia="PMingLiU" w:hAnsi="Times New Roman" w:cs="Times New Roman"/>
+          <w:sz w:val="20"/>
+          <w:szCs w:val="20"/>
+          <w:lang w:eastAsia="zh-TW"/>
+        </w:rPr>
+        <w:lastRenderedPageBreak/>
+        <w:t>OCD Level:</w:t>
+      </w:r>
+      <w:r>
+        <w:rPr>
+          <w:rFonts w:ascii="Times New Roman" w:eastAsia="PMingLiU" w:hAnsi="Times New Roman" w:cs="Times New Roman"/>
+          <w:noProof/>
+          <w:lang w:eastAsia="zh-TW"/>
+        </w:rPr>
+        <w:drawing>
+          <wp:inline distT="0" distB="0" distL="0" distR="0" wp14:anchorId="76453267" wp14:editId="4E1234C7">
+            <wp:extent cx="5943600" cy="3309620"/>
+            <wp:effectExtent l="0" t="0" r="0" b="5080"/>
+            <wp:docPr id="2" name="Picture 2"/>
+            <wp:cNvGraphicFramePr>
+              <a:graphicFrameLocks xmlns:a="http://schemas.openxmlformats.org/drawingml/2006/main" noChangeAspect="1"/>
+            </wp:cNvGraphicFramePr>
+            <a:graphic xmlns:a="http://schemas.openxmlformats.org/drawingml/2006/main">
+              <a:graphicData uri="http://schemas.openxmlformats.org/drawingml/2006/picture">
+                <pic:pic xmlns:pic="http://schemas.openxmlformats.org/drawingml/2006/picture">
+                  <pic:nvPicPr>
+                    <pic:cNvPr id="1" name=""/>
+                    <pic:cNvPicPr/>
+                  </pic:nvPicPr>
+                  <pic:blipFill>
+                    <a:blip r:embed="rId6"/>
+                    <a:stretch>
+                      <a:fillRect/>
+                    </a:stretch>
+                  </pic:blipFill>
+                  <pic:spPr>
+                    <a:xfrm>
+                      <a:off x="0" y="0"/>
+                      <a:ext cx="5943600" cy="3309620"/>
+                    </a:xfrm>
+                    <a:prstGeom prst="rect">
+                      <a:avLst/>
+                    </a:prstGeom>
+                  </pic:spPr>
+                </pic:pic>
+              </a:graphicData>
+            </a:graphic>
+          </wp:inline>
+        </w:drawing>
+      </w:r>
+    </w:p>
+    <w:p>
+      <w:pPr>
+        <w:pStyle w:val="ListParagraph"/>
+        <w:spacing w:before="120" w:after="0" w:line="240" w:lineRule="auto"/>
+        <w:ind w:left="360"/>
+        <w:rPr>
+          <w:rFonts w:ascii="Times New Roman" w:eastAsia="PMingLiU" w:hAnsi="Times New Roman" w:cs="Times New Roman"/>
+          <w:sz w:val="20"/>
+          <w:szCs w:val="20"/>
+          <w:lang w:eastAsia="zh-TW"/>
+        </w:rPr>
+      </w:pPr>
+      <w:r>
+        <w:rPr>
+          <w:rFonts w:ascii="Times New Roman" w:eastAsia="PMingLiU" w:hAnsi="Times New Roman" w:cs="Times New Roman"/>
+          <w:sz w:val="20"/>
+          <w:szCs w:val="20"/>
+          <w:lang w:eastAsia="zh-TW"/>
+        </w:rPr>
+        <w:t>User Input Flowchart</w:t>
+      </w:r>
+    </w:p>
+    <w:p>
+      <w:pPr>
+        <w:pStyle w:val="ListParagraph"/>
+        <w:spacing w:before="120" w:after="0" w:line="240" w:lineRule="auto"/>
+        <w:ind w:left="360"/>
+        <w:rPr>
+          <w:rFonts w:ascii="Times New Roman" w:eastAsia="PMingLiU" w:hAnsi="Times New Roman" w:cs="Times New Roman"/>
+          <w:sz w:val="20"/>
+          <w:szCs w:val="20"/>
+          <w:lang w:eastAsia="zh-TW"/>
+        </w:rPr>
+      </w:pPr>
+      <w:r>
+        <w:rPr>
+          <w:rFonts w:ascii="Times New Roman" w:eastAsia="PMingLiU" w:hAnsi="Times New Roman" w:cs="Times New Roman"/>
+          <w:sz w:val="20"/>
+          <w:szCs w:val="20"/>
+          <w:lang w:eastAsia="zh-TW"/>
+        </w:rPr>
+        <w:drawing>
+          <wp:inline distT="0" distB="0" distL="0" distR="0" wp14:anchorId="51F731F5" wp14:editId="23B0C007">
+            <wp:extent cx="3466769" cy="4041864"/>
+            <wp:effectExtent l="0" t="0" r="635" b="0"/>
+            <wp:docPr id="3" name="Picture 3"/>
+            <wp:cNvGraphicFramePr>
+              <a:graphicFrameLocks xmlns:a="http://schemas.openxmlformats.org/drawingml/2006/main" noChangeAspect="1"/>
+            </wp:cNvGraphicFramePr>
+            <a:graphic xmlns:a="http://schemas.openxmlformats.org/drawingml/2006/main">
+              <a:graphicData uri="http://schemas.openxmlformats.org/drawingml/2006/picture">
+                <pic:pic xmlns:pic="http://schemas.openxmlformats.org/drawingml/2006/picture">
+                  <pic:nvPicPr>
+                    <pic:cNvPr id="1" name=""/>
+                    <pic:cNvPicPr/>
+                  </pic:nvPicPr>
+                  <pic:blipFill>
+                    <a:blip r:embed="rId7"/>
+                    <a:stretch>
+                      <a:fillRect/>
+                    </a:stretch>
+                  </pic:blipFill>
+                  <pic:spPr>
+                    <a:xfrm>
+                      <a:off x="0" y="0"/>
+                      <a:ext cx="3483449" cy="4061312"/>
+                    </a:xfrm>
+                    <a:prstGeom prst="rect">
+                      <a:avLst/>
+                    </a:prstGeom>
+                  </pic:spPr>
+                </pic:pic>
+              </a:graphicData>
+            </a:graphic>
+          </wp:inline>
+        </w:drawing>
       </w:r>
       <w:r>
         <w:rPr>
@@ -460,9 +660,9 @@
       <w:tblGrid>
         <w:gridCol w:w="468"/>
         <w:gridCol w:w="3222"/>
-        <w:gridCol w:w="2700"/>
+        <w:gridCol w:w="2631"/>
         <w:gridCol w:w="1620"/>
-        <w:gridCol w:w="810"/>
+        <w:gridCol w:w="879"/>
         <w:gridCol w:w="810"/>
       </w:tblGrid>
       <w:tr>
@@ -504,6 +704,7 @@
                 <w:sz w:val="24"/>
                 <w:szCs w:val="24"/>
               </w:rPr>
+              <w:lastRenderedPageBreak/>
               <w:t>Deliverable Acceptance Log</w:t>
             </w:r>
           </w:p>
@@ -787,6 +988,15 @@
               </w:rPr>
               <w:t> </w:t>
             </w:r>
+            <w:r>
+              <w:rPr>
+                <w:rFonts w:ascii="Times New Roman" w:eastAsia="Times New Roman" w:hAnsi="Times New Roman" w:cs="Times New Roman"/>
+                <w:color w:val="000000"/>
+                <w:sz w:val="16"/>
+                <w:szCs w:val="16"/>
+              </w:rPr>
+              <w:t>UI Wireframes</w:t>
+            </w:r>
           </w:p>
         </w:tc>
         <w:tc>
@@ -820,6 +1030,15 @@
               </w:rPr>
               <w:t> </w:t>
             </w:r>
+            <w:r>
+              <w:rPr>
+                <w:rFonts w:ascii="Times New Roman" w:eastAsia="Times New Roman" w:hAnsi="Times New Roman" w:cs="Times New Roman"/>
+                <w:color w:val="000000"/>
+                <w:sz w:val="16"/>
+                <w:szCs w:val="16"/>
+              </w:rPr>
+              <w:t>Wireframes for the planned UI of the Main Menu and the OCD level</w:t>
+            </w:r>
           </w:p>
         </w:tc>
         <w:tc>
@@ -852,6 +1071,15 @@
                 <w:sz w:val="16"/>
                 <w:szCs w:val="16"/>
               </w:rPr>
+              <w:t>Carson Perry</w:t>
+            </w:r>
+            <w:r>
+              <w:rPr>
+                <w:rFonts w:ascii="Times New Roman" w:eastAsia="Times New Roman" w:hAnsi="Times New Roman" w:cs="Times New Roman"/>
+                <w:color w:val="000000"/>
+                <w:sz w:val="16"/>
+                <w:szCs w:val="16"/>
+              </w:rPr>
               <w:t> </w:t>
             </w:r>
           </w:p>
@@ -887,6 +1115,15 @@
               </w:rPr>
               <w:t> </w:t>
             </w:r>
+            <w:r>
+              <w:rPr>
+                <w:rFonts w:ascii="Times New Roman" w:eastAsia="Times New Roman" w:hAnsi="Times New Roman" w:cs="Times New Roman"/>
+                <w:color w:val="000000"/>
+                <w:sz w:val="16"/>
+                <w:szCs w:val="16"/>
+              </w:rPr>
+              <w:t>Complete</w:t>
+            </w:r>
           </w:p>
         </w:tc>
         <w:tc>
@@ -912,6 +1149,15 @@
                 <w:szCs w:val="16"/>
               </w:rPr>
             </w:pPr>
+            <w:r>
+              <w:rPr>
+                <w:rFonts w:ascii="Times New Roman" w:eastAsia="Times New Roman" w:hAnsi="Times New Roman" w:cs="Times New Roman"/>
+                <w:color w:val="000000"/>
+                <w:sz w:val="16"/>
+                <w:szCs w:val="16"/>
+              </w:rPr>
+              <w:t>02/18</w:t>
+            </w:r>
             <w:r>
               <w:rPr>
                 <w:rFonts w:ascii="Times New Roman" w:eastAsia="Times New Roman" w:hAnsi="Times New Roman" w:cs="Times New Roman"/>
@@ -993,6 +1239,15 @@
               </w:rPr>
               <w:t> </w:t>
             </w:r>
+            <w:r>
+              <w:rPr>
+                <w:rFonts w:ascii="Times New Roman" w:eastAsia="Times New Roman" w:hAnsi="Times New Roman" w:cs="Times New Roman"/>
+                <w:color w:val="000000"/>
+                <w:sz w:val="16"/>
+                <w:szCs w:val="16"/>
+              </w:rPr>
+              <w:t>User Input Flowchart</w:t>
+            </w:r>
           </w:p>
         </w:tc>
         <w:tc>
@@ -1026,6 +1281,15 @@
               </w:rPr>
               <w:t> </w:t>
             </w:r>
+            <w:r>
+              <w:rPr>
+                <w:rFonts w:ascii="Times New Roman" w:eastAsia="Times New Roman" w:hAnsi="Times New Roman" w:cs="Times New Roman"/>
+                <w:color w:val="000000"/>
+                <w:sz w:val="16"/>
+                <w:szCs w:val="16"/>
+              </w:rPr>
+              <w:t>Flowchart for how user input is interpreted and sent</w:t>
+            </w:r>
           </w:p>
         </w:tc>
         <w:tc>
@@ -1060,6 +1324,15 @@
               </w:rPr>
               <w:t> </w:t>
             </w:r>
+            <w:r>
+              <w:rPr>
+                <w:rFonts w:ascii="Times New Roman" w:eastAsia="Times New Roman" w:hAnsi="Times New Roman" w:cs="Times New Roman"/>
+                <w:color w:val="000000"/>
+                <w:sz w:val="16"/>
+                <w:szCs w:val="16"/>
+              </w:rPr>
+              <w:t>Carson Perry</w:t>
+            </w:r>
           </w:p>
         </w:tc>
         <w:tc>
@@ -1091,7 +1364,7 @@
                 <w:sz w:val="16"/>
                 <w:szCs w:val="16"/>
               </w:rPr>
-              <w:t> </w:t>
+              <w:t>Complete</w:t>
             </w:r>
           </w:p>
         </w:tc>
@@ -1125,7 +1398,7 @@
                 <w:sz w:val="16"/>
                 <w:szCs w:val="16"/>
               </w:rPr>
-              <w:t> </w:t>
+              <w:t>04/04</w:t>
             </w:r>
           </w:p>
         </w:tc>
@@ -1833,7 +2106,72 @@
           <w:szCs w:val="20"/>
           <w:lang w:eastAsia="zh-TW"/>
         </w:rPr>
-        <w:t>Provide a detailed overview of how the proposed design fits into the overall solution/business case structure. Create object model and use cases to depict the system. Use collaboration diagrams and/or sequence diagrams to show the workflows of components/packages/classes inside the component. Describe algorithms, if possible. Include detailed specifications for all screens, interfaces and integration points, processes, conversion, reports, and any required modification to existing systems. This section should also include any solution configuration changes that will be required to develop and implement the proposed solution. The purpose of the detail solution architecture is to provide sufficient information for a developer to produce the system.</w:t>
+        <w:t>The User will be able to choose which level to load from the main menu. This will begin to load assets that the level requires and set the scene.</w:t>
+      </w:r>
+      <w:r>
+        <w:rPr>
+          <w:rFonts w:ascii="Times New Roman" w:eastAsia="PMingLiU" w:hAnsi="Times New Roman" w:cs="Times New Roman"/>
+          <w:sz w:val="20"/>
+          <w:szCs w:val="20"/>
+          <w:lang w:eastAsia="zh-TW"/>
+        </w:rPr>
+        <w:t xml:space="preserve"> The only model classes used in the scenes will be an Event handler (an object that will be used to detect alarms, and collisions with event causing areas) and the Player class model as well. There is no need for other models, as the Event Handler can control and manipulate multiple objects in the scene, and is the only model we need for scene objects. There won’t be any need for software setup, however hardware wise, there are some specs required for running this game. Unity games require an Operating system of Windows 7 SP1+, macOS 10.12+, or Ubuntu 16.04+. The CPU must be able to handle SSE2 instruction sets, and the graphics card (GPU) should be capable of using DX10.</w:t>
+      </w:r>
+    </w:p>
+    <w:p>
+      <w:pPr>
+        <w:pStyle w:val="ListParagraph"/>
+        <w:spacing w:after="120" w:line="240" w:lineRule="auto"/>
+        <w:ind w:left="360"/>
+        <w:rPr>
+          <w:rFonts w:ascii="Times New Roman" w:eastAsia="PMingLiU" w:hAnsi="Times New Roman" w:cs="Times New Roman"/>
+          <w:sz w:val="20"/>
+          <w:szCs w:val="20"/>
+          <w:lang w:eastAsia="zh-TW"/>
+        </w:rPr>
+      </w:pPr>
+      <w:r>
+        <w:rPr>
+          <w:rFonts w:ascii="Times New Roman" w:eastAsia="PMingLiU" w:hAnsi="Times New Roman" w:cs="Times New Roman"/>
+          <w:sz w:val="20"/>
+          <w:szCs w:val="20"/>
+          <w:lang w:eastAsia="zh-TW"/>
+        </w:rPr>
+        <w:drawing>
+          <wp:inline distT="0" distB="0" distL="0" distR="0" wp14:anchorId="3F87E15C" wp14:editId="5ADD6042">
+            <wp:extent cx="4020111" cy="1800476"/>
+            <wp:effectExtent l="0" t="0" r="0" b="9525"/>
+            <wp:docPr id="4" name="Picture 4"/>
+            <wp:cNvGraphicFramePr>
+              <a:graphicFrameLocks xmlns:a="http://schemas.openxmlformats.org/drawingml/2006/main" noChangeAspect="1"/>
+            </wp:cNvGraphicFramePr>
+            <a:graphic xmlns:a="http://schemas.openxmlformats.org/drawingml/2006/main">
+              <a:graphicData uri="http://schemas.openxmlformats.org/drawingml/2006/picture">
+                <pic:pic xmlns:pic="http://schemas.openxmlformats.org/drawingml/2006/picture">
+                  <pic:nvPicPr>
+                    <pic:cNvPr id="1" name=""/>
+                    <pic:cNvPicPr/>
+                  </pic:nvPicPr>
+                  <pic:blipFill>
+                    <a:blip r:embed="rId8"/>
+                    <a:stretch>
+                      <a:fillRect/>
+                    </a:stretch>
+                  </pic:blipFill>
+                  <pic:spPr>
+                    <a:xfrm>
+                      <a:off x="0" y="0"/>
+                      <a:ext cx="4020111" cy="1800476"/>
+                    </a:xfrm>
+                    <a:prstGeom prst="rect">
+                      <a:avLst/>
+                    </a:prstGeom>
+                  </pic:spPr>
+                </pic:pic>
+              </a:graphicData>
+            </a:graphic>
+          </wp:inline>
+        </w:drawing>
       </w:r>
     </w:p>
     <w:p>
@@ -1858,7 +2196,7 @@
           <w:szCs w:val="20"/>
           <w:lang w:eastAsia="zh-TW"/>
         </w:rPr>
-        <w:t>Describe the approach and resources required to assure system security, if applicable, otherwise explain why security is not relevant.</w:t>
+        <w:t>With this being a completely offline, single-player video game, there’s little to do with security. However, on the main site where this game will be distributed, I will provide and md5 checksum. This is often used to ensure that a program hasn’t been tampered with after downloading. This will help people make sure they have the correct version in case they get it from somewhere else.</w:t>
       </w:r>
     </w:p>
     <w:p>
@@ -1944,7 +2282,6 @@
                 <w:sz w:val="24"/>
                 <w:szCs w:val="24"/>
               </w:rPr>
-              <w:lastRenderedPageBreak/>
               <w:t>Hardware and Software Technologies</w:t>
             </w:r>
           </w:p>
@@ -1986,6 +2323,24 @@
               </w:rPr>
               <w:t>1 -</w:t>
             </w:r>
+            <w:r>
+              <w:rPr>
+                <w:rFonts w:ascii="Times New Roman" w:eastAsia="Times New Roman" w:hAnsi="Times New Roman" w:cs="Times New Roman"/>
+                <w:color w:val="000000"/>
+                <w:sz w:val="16"/>
+                <w:szCs w:val="16"/>
+              </w:rPr>
+              <w:t xml:space="preserve"> </w:t>
+            </w:r>
+            <w:r>
+              <w:rPr>
+                <w:rFonts w:ascii="Times New Roman" w:eastAsia="PMingLiU" w:hAnsi="Times New Roman" w:cs="Times New Roman"/>
+                <w:sz w:val="20"/>
+                <w:szCs w:val="20"/>
+                <w:lang w:eastAsia="zh-TW"/>
+              </w:rPr>
+              <w:t>Windows 7 SP1+, macOS 10.12+, or Ubuntu 16.04+</w:t>
+            </w:r>
           </w:p>
         </w:tc>
       </w:tr>
@@ -2023,7 +2378,34 @@
                 <w:sz w:val="16"/>
                 <w:szCs w:val="16"/>
               </w:rPr>
-              <w:t xml:space="preserve">2 - </w:t>
+              <w:t xml:space="preserve">2 </w:t>
+            </w:r>
+            <w:r>
+              <w:rPr>
+                <w:rFonts w:ascii="Times New Roman" w:eastAsia="Times New Roman" w:hAnsi="Times New Roman" w:cs="Times New Roman"/>
+                <w:color w:val="000000"/>
+                <w:sz w:val="16"/>
+                <w:szCs w:val="16"/>
+              </w:rPr>
+              <w:t>–</w:t>
+            </w:r>
+            <w:r>
+              <w:rPr>
+                <w:rFonts w:ascii="Times New Roman" w:eastAsia="Times New Roman" w:hAnsi="Times New Roman" w:cs="Times New Roman"/>
+                <w:color w:val="000000"/>
+                <w:sz w:val="16"/>
+                <w:szCs w:val="16"/>
+              </w:rPr>
+              <w:t xml:space="preserve"> </w:t>
+            </w:r>
+            <w:r>
+              <w:rPr>
+                <w:rFonts w:ascii="Times New Roman" w:eastAsia="Times New Roman" w:hAnsi="Times New Roman" w:cs="Times New Roman"/>
+                <w:color w:val="000000"/>
+                <w:sz w:val="16"/>
+                <w:szCs w:val="16"/>
+              </w:rPr>
+              <w:t>CPU that can handle SSE2 instruction sets</w:t>
             </w:r>
           </w:p>
         </w:tc>
@@ -2062,7 +2444,16 @@
                 <w:sz w:val="16"/>
                 <w:szCs w:val="16"/>
               </w:rPr>
-              <w:t xml:space="preserve">3 - </w:t>
+              <w:t>3 -</w:t>
+            </w:r>
+            <w:r>
+              <w:rPr>
+                <w:rFonts w:ascii="Times New Roman" w:eastAsia="Times New Roman" w:hAnsi="Times New Roman" w:cs="Times New Roman"/>
+                <w:color w:val="000000"/>
+                <w:sz w:val="16"/>
+                <w:szCs w:val="16"/>
+              </w:rPr>
+              <w:t xml:space="preserve"> GPU capable of using DX10</w:t>
             </w:r>
           </w:p>
         </w:tc>
@@ -2101,7 +2492,34 @@
                 <w:sz w:val="16"/>
                 <w:szCs w:val="16"/>
               </w:rPr>
-              <w:t xml:space="preserve">4 - </w:t>
+              <w:t xml:space="preserve">4 </w:t>
+            </w:r>
+            <w:r>
+              <w:rPr>
+                <w:rFonts w:ascii="Times New Roman" w:eastAsia="Times New Roman" w:hAnsi="Times New Roman" w:cs="Times New Roman"/>
+                <w:color w:val="000000"/>
+                <w:sz w:val="16"/>
+                <w:szCs w:val="16"/>
+              </w:rPr>
+              <w:t>–</w:t>
+            </w:r>
+            <w:r>
+              <w:rPr>
+                <w:rFonts w:ascii="Times New Roman" w:eastAsia="Times New Roman" w:hAnsi="Times New Roman" w:cs="Times New Roman"/>
+                <w:color w:val="000000"/>
+                <w:sz w:val="16"/>
+                <w:szCs w:val="16"/>
+              </w:rPr>
+              <w:t xml:space="preserve"> </w:t>
+            </w:r>
+            <w:r>
+              <w:rPr>
+                <w:rFonts w:ascii="Times New Roman" w:eastAsia="Times New Roman" w:hAnsi="Times New Roman" w:cs="Times New Roman"/>
+                <w:color w:val="000000"/>
+                <w:sz w:val="16"/>
+                <w:szCs w:val="16"/>
+              </w:rPr>
+              <w:t>Unity Game Engine</w:t>
             </w:r>
           </w:p>
         </w:tc>
@@ -2140,7 +2558,54 @@
                 <w:sz w:val="16"/>
                 <w:szCs w:val="16"/>
               </w:rPr>
-              <w:t>5 -</w:t>
+              <w:t xml:space="preserve">5 </w:t>
+            </w:r>
+            <w:r>
+              <w:rPr>
+                <w:rFonts w:ascii="Times New Roman" w:eastAsia="Times New Roman" w:hAnsi="Times New Roman" w:cs="Times New Roman"/>
+                <w:color w:val="000000"/>
+                <w:sz w:val="16"/>
+                <w:szCs w:val="16"/>
+              </w:rPr>
+              <w:t>– FL Studio</w:t>
+            </w:r>
+          </w:p>
+        </w:tc>
+      </w:tr>
+      <w:tr>
+        <w:trPr>
+          <w:trHeight w:val="300"/>
+        </w:trPr>
+        <w:tc>
+          <w:tcPr>
+            <w:tcW w:w="9720" w:type="dxa"/>
+            <w:tcBorders>
+              <w:top w:val="single" w:sz="4" w:space="0" w:color="auto"/>
+              <w:left w:val="single" w:sz="4" w:space="0" w:color="auto"/>
+              <w:bottom w:val="single" w:sz="4" w:space="0" w:color="auto"/>
+              <w:right w:val="single" w:sz="4" w:space="0" w:color="auto"/>
+            </w:tcBorders>
+            <w:noWrap/>
+            <w:vAlign w:val="bottom"/>
+          </w:tcPr>
+          <w:p>
+            <w:pPr>
+              <w:spacing w:before="120" w:after="0" w:line="240" w:lineRule="auto"/>
+              <w:rPr>
+                <w:rFonts w:ascii="Times New Roman" w:eastAsia="Times New Roman" w:hAnsi="Times New Roman" w:cs="Times New Roman"/>
+                <w:color w:val="000000"/>
+                <w:sz w:val="16"/>
+                <w:szCs w:val="16"/>
+              </w:rPr>
+            </w:pPr>
+            <w:r>
+              <w:rPr>
+                <w:rFonts w:ascii="Times New Roman" w:eastAsia="Times New Roman" w:hAnsi="Times New Roman" w:cs="Times New Roman"/>
+                <w:color w:val="000000"/>
+                <w:sz w:val="16"/>
+                <w:szCs w:val="16"/>
+              </w:rPr>
+              <w:t>6 - Blender</w:t>
             </w:r>
           </w:p>
         </w:tc>
@@ -2374,6 +2839,13 @@
                 <w:color w:val="000000"/>
               </w:rPr>
             </w:pPr>
+            <w:r>
+              <w:rPr>
+                <w:rFonts w:ascii="Times New Roman" w:hAnsi="Times New Roman" w:cs="Times New Roman"/>
+                <w:color w:val="000000"/>
+              </w:rPr>
+              <w:t>04/04/21</w:t>
+            </w:r>
           </w:p>
         </w:tc>
         <w:tc>
@@ -2395,6 +2867,13 @@
                 <w:color w:val="000000"/>
               </w:rPr>
             </w:pPr>
+            <w:r>
+              <w:rPr>
+                <w:rFonts w:ascii="Times New Roman" w:hAnsi="Times New Roman" w:cs="Times New Roman"/>
+                <w:color w:val="000000"/>
+              </w:rPr>
+              <w:t>Carson Perry</w:t>
+            </w:r>
           </w:p>
         </w:tc>
         <w:tc>

</xml_diff>